<commit_message>
Complete Line Segment Intersection
</commit_message>
<xml_diff>
--- a/LineSegmentIntersection.docx
+++ b/LineSegmentIntersection.docx
@@ -217,15 +217,7 @@
           <w:i/>
           <w:lang w:val="en-US"/>
         </w:rPr>
-        <w:t>Bài toán được đị</w:t>
-      </w:r>
-      <w:r>
-        <w:rPr>
-          <w:b/>
-          <w:i/>
-          <w:lang w:val="en-US"/>
-        </w:rPr>
-        <w:t>nh nghĩa như sau</w:t>
+        <w:t>Bài toán được định nghĩa như sau</w:t>
       </w:r>
       <w:r>
         <w:rPr>
@@ -527,28 +519,28 @@
             <v:path o:extrusionok="f" gradientshapeok="t" o:connecttype="rect"/>
             <o:lock v:ext="edit" aspectratio="t"/>
           </v:shapetype>
+          <v:shape id="_x0000_i1025" type="#_x0000_t75" style="width:9pt;height:12.75pt" o:ole="">
+            <v:imagedata r:id="rId6" o:title=""/>
+          </v:shape>
+          <o:OLEObject Type="Embed" ProgID="Equation.DSMT4" ShapeID="_x0000_i1025" DrawAspect="Content" ObjectID="_1588948964" r:id="rId7"/>
+        </w:object>
+      </w:r>
+      <w:r>
+        <w:rPr>
+          <w:lang w:val="en-US"/>
+        </w:rPr>
+        <w:t xml:space="preserve"> song song Ox quét từ trên xuống, chỉ quan tâm các cặp đoạn thẳng mà hiện cùng giao với </w:t>
+      </w:r>
+      <w:r>
+        <w:rPr>
+          <w:position w:val="-4"/>
+          <w:lang w:val="en-US"/>
+        </w:rPr>
+        <w:object w:dxaOrig="180" w:dyaOrig="260">
           <v:shape id="_x0000_i1026" type="#_x0000_t75" style="width:9pt;height:12.75pt" o:ole="">
             <v:imagedata r:id="rId6" o:title=""/>
           </v:shape>
-          <o:OLEObject Type="Embed" ProgID="Equation.DSMT4" ShapeID="_x0000_i1026" DrawAspect="Content" ObjectID="_1588928877" r:id="rId7"/>
-        </w:object>
-      </w:r>
-      <w:r>
-        <w:rPr>
-          <w:lang w:val="en-US"/>
-        </w:rPr>
-        <w:t xml:space="preserve"> song song Ox quét từ trên xuống, chỉ quan tâm các cặp đoạn thẳng mà hiện cùng giao với </w:t>
-      </w:r>
-      <w:r>
-        <w:rPr>
-          <w:position w:val="-4"/>
-          <w:lang w:val="en-US"/>
-        </w:rPr>
-        <w:object w:dxaOrig="180" w:dyaOrig="260">
-          <v:shape id="_x0000_i1025" type="#_x0000_t75" style="width:9pt;height:12.75pt" o:ole="">
-            <v:imagedata r:id="rId6" o:title=""/>
-          </v:shape>
-          <o:OLEObject Type="Embed" ProgID="Equation.DSMT4" ShapeID="_x0000_i1025" DrawAspect="Content" ObjectID="_1588928878" r:id="rId8"/>
+          <o:OLEObject Type="Embed" ProgID="Equation.DSMT4" ShapeID="_x0000_i1026" DrawAspect="Content" ObjectID="_1588948965" r:id="rId8"/>
         </w:object>
       </w:r>
       <w:r>
@@ -566,7 +558,7 @@
           <v:shape id="_x0000_i1027" type="#_x0000_t75" style="width:9pt;height:12.75pt" o:ole="">
             <v:imagedata r:id="rId6" o:title=""/>
           </v:shape>
-          <o:OLEObject Type="Embed" ProgID="Equation.DSMT4" ShapeID="_x0000_i1027" DrawAspect="Content" ObjectID="_1588928879" r:id="rId9"/>
+          <o:OLEObject Type="Embed" ProgID="Equation.DSMT4" ShapeID="_x0000_i1027" DrawAspect="Content" ObjectID="_1588948966" r:id="rId9"/>
         </w:object>
       </w:r>
       <w:r>
@@ -974,15 +966,7 @@
         <w:rPr>
           <w:lang w:val="en-US"/>
         </w:rPr>
-        <w:t xml:space="preserve"> Ngoài ra có thể có thêm pointer trỏ đến intersection point trong Q để sau này xóa hoặc kiểm tra event đã tồn tại chưa</w:t>
-      </w:r>
-      <w:bookmarkStart w:id="0" w:name="_GoBack"/>
-      <w:bookmarkEnd w:id="0"/>
-      <w:r>
-        <w:rPr>
-          <w:lang w:val="en-US"/>
-        </w:rPr>
-        <w:t>.</w:t>
+        <w:t xml:space="preserve"> Ngoài ra có thể có thêm pointer trỏ đến intersection point trong Q để sau này xóa hoặc kiểm tra event đã tồn tại chưa.</w:t>
       </w:r>
     </w:p>
     <w:p>
@@ -1129,6 +1113,295 @@
     </w:p>
     <w:p>
       <w:pPr>
+        <w:rPr>
+          <w:lang w:val="en-US"/>
+        </w:rPr>
+      </w:pPr>
+      <w:r>
+        <w:rPr>
+          <w:lang w:val="en-US"/>
+        </w:rPr>
+        <w:t>Hình sau viết chi tiết các bước của thuật toán, rất dễ hiểu, sử dụng sweep line là đường song song Oy.</w:t>
+      </w:r>
+    </w:p>
+    <w:p>
+      <w:pPr>
+        <w:ind w:firstLine="0"/>
+        <w:jc w:val="center"/>
+        <w:rPr>
+          <w:lang w:val="en-US"/>
+        </w:rPr>
+      </w:pPr>
+      <w:r>
+        <w:rPr>
+          <w:noProof/>
+          <w:lang w:val="en-US"/>
+        </w:rPr>
+        <w:lastRenderedPageBreak/>
+        <w:drawing>
+          <wp:inline distT="0" distB="0" distL="0" distR="0">
+            <wp:extent cx="5943600" cy="3218815"/>
+            <wp:effectExtent l="0" t="0" r="0" b="635"/>
+            <wp:docPr id="4" name="Picture 4"/>
+            <wp:cNvGraphicFramePr>
+              <a:graphicFrameLocks xmlns:a="http://schemas.openxmlformats.org/drawingml/2006/main" noChangeAspect="1"/>
+            </wp:cNvGraphicFramePr>
+            <a:graphic xmlns:a="http://schemas.openxmlformats.org/drawingml/2006/main">
+              <a:graphicData uri="http://schemas.openxmlformats.org/drawingml/2006/picture">
+                <pic:pic xmlns:pic="http://schemas.openxmlformats.org/drawingml/2006/picture">
+                  <pic:nvPicPr>
+                    <pic:cNvPr id="0" name="LineSegment_Algo_1.png"/>
+                    <pic:cNvPicPr/>
+                  </pic:nvPicPr>
+                  <pic:blipFill>
+                    <a:blip r:embed="rId13">
+                      <a:extLst>
+                        <a:ext uri="{28A0092B-C50C-407E-A947-70E740481C1C}">
+                          <a14:useLocalDpi xmlns:a14="http://schemas.microsoft.com/office/drawing/2010/main" val="0"/>
+                        </a:ext>
+                      </a:extLst>
+                    </a:blip>
+                    <a:stretch>
+                      <a:fillRect/>
+                    </a:stretch>
+                  </pic:blipFill>
+                  <pic:spPr>
+                    <a:xfrm>
+                      <a:off x="0" y="0"/>
+                      <a:ext cx="5943600" cy="3218815"/>
+                    </a:xfrm>
+                    <a:prstGeom prst="rect">
+                      <a:avLst/>
+                    </a:prstGeom>
+                  </pic:spPr>
+                </pic:pic>
+              </a:graphicData>
+            </a:graphic>
+          </wp:inline>
+        </w:drawing>
+      </w:r>
+    </w:p>
+    <w:p>
+      <w:pPr>
+        <w:rPr>
+          <w:lang w:val="en-US"/>
+        </w:rPr>
+      </w:pPr>
+      <w:r>
+        <w:rPr>
+          <w:lang w:val="en-US"/>
+        </w:rPr>
+        <w:t>Thuật toán trên chưa xử lý 1 số trường hợp đặc biệt như: có nhiều đoạn thẳng giao nhau tại cùng 1 điểm.</w:t>
+      </w:r>
+      <w:r>
+        <w:rPr>
+          <w:lang w:val="en-US"/>
+        </w:rPr>
+        <w:t xml:space="preserve"> Cách cài đặt tiếp theo</w:t>
+      </w:r>
+      <w:r>
+        <w:rPr>
+          <w:lang w:val="en-US"/>
+        </w:rPr>
+        <w:t xml:space="preserve"> (sweep line song song Ox)</w:t>
+      </w:r>
+      <w:r>
+        <w:rPr>
+          <w:lang w:val="en-US"/>
+        </w:rPr>
+        <w:t xml:space="preserve"> sẽ giải quyết được vấn đề này, nhưng khó hiểu hơn.</w:t>
+      </w:r>
+    </w:p>
+    <w:p>
+      <w:pPr>
+        <w:ind w:firstLine="0"/>
+        <w:jc w:val="center"/>
+        <w:rPr>
+          <w:lang w:val="en-US"/>
+        </w:rPr>
+      </w:pPr>
+      <w:r>
+        <w:rPr>
+          <w:noProof/>
+          <w:lang w:val="en-US"/>
+        </w:rPr>
+        <w:drawing>
+          <wp:inline distT="0" distB="0" distL="0" distR="0">
+            <wp:extent cx="5943600" cy="2357120"/>
+            <wp:effectExtent l="0" t="0" r="0" b="5080"/>
+            <wp:docPr id="6" name="Picture 6"/>
+            <wp:cNvGraphicFramePr>
+              <a:graphicFrameLocks xmlns:a="http://schemas.openxmlformats.org/drawingml/2006/main" noChangeAspect="1"/>
+            </wp:cNvGraphicFramePr>
+            <a:graphic xmlns:a="http://schemas.openxmlformats.org/drawingml/2006/main">
+              <a:graphicData uri="http://schemas.openxmlformats.org/drawingml/2006/picture">
+                <pic:pic xmlns:pic="http://schemas.openxmlformats.org/drawingml/2006/picture">
+                  <pic:nvPicPr>
+                    <pic:cNvPr id="0" name="LineSegment_Algo_2.png"/>
+                    <pic:cNvPicPr/>
+                  </pic:nvPicPr>
+                  <pic:blipFill>
+                    <a:blip r:embed="rId14">
+                      <a:extLst>
+                        <a:ext uri="{28A0092B-C50C-407E-A947-70E740481C1C}">
+                          <a14:useLocalDpi xmlns:a14="http://schemas.microsoft.com/office/drawing/2010/main" val="0"/>
+                        </a:ext>
+                      </a:extLst>
+                    </a:blip>
+                    <a:stretch>
+                      <a:fillRect/>
+                    </a:stretch>
+                  </pic:blipFill>
+                  <pic:spPr>
+                    <a:xfrm>
+                      <a:off x="0" y="0"/>
+                      <a:ext cx="5943600" cy="2357120"/>
+                    </a:xfrm>
+                    <a:prstGeom prst="rect">
+                      <a:avLst/>
+                    </a:prstGeom>
+                  </pic:spPr>
+                </pic:pic>
+              </a:graphicData>
+            </a:graphic>
+          </wp:inline>
+        </w:drawing>
+      </w:r>
+    </w:p>
+    <w:p>
+      <w:pPr>
+        <w:ind w:firstLine="0"/>
+        <w:jc w:val="center"/>
+        <w:rPr>
+          <w:lang w:val="en-US"/>
+        </w:rPr>
+      </w:pPr>
+    </w:p>
+    <w:p>
+      <w:pPr>
+        <w:ind w:firstLine="0"/>
+        <w:jc w:val="center"/>
+        <w:rPr>
+          <w:lang w:val="en-US"/>
+        </w:rPr>
+      </w:pPr>
+      <w:r>
+        <w:rPr>
+          <w:noProof/>
+          <w:lang w:val="en-US"/>
+        </w:rPr>
+        <w:lastRenderedPageBreak/>
+        <w:drawing>
+          <wp:inline distT="0" distB="0" distL="0" distR="0">
+            <wp:extent cx="5943600" cy="3486150"/>
+            <wp:effectExtent l="0" t="0" r="0" b="0"/>
+            <wp:docPr id="7" name="Picture 7"/>
+            <wp:cNvGraphicFramePr>
+              <a:graphicFrameLocks xmlns:a="http://schemas.openxmlformats.org/drawingml/2006/main" noChangeAspect="1"/>
+            </wp:cNvGraphicFramePr>
+            <a:graphic xmlns:a="http://schemas.openxmlformats.org/drawingml/2006/main">
+              <a:graphicData uri="http://schemas.openxmlformats.org/drawingml/2006/picture">
+                <pic:pic xmlns:pic="http://schemas.openxmlformats.org/drawingml/2006/picture">
+                  <pic:nvPicPr>
+                    <pic:cNvPr id="0" name="LineSegment_Algo_3.png"/>
+                    <pic:cNvPicPr/>
+                  </pic:nvPicPr>
+                  <pic:blipFill>
+                    <a:blip r:embed="rId15">
+                      <a:extLst>
+                        <a:ext uri="{28A0092B-C50C-407E-A947-70E740481C1C}">
+                          <a14:useLocalDpi xmlns:a14="http://schemas.microsoft.com/office/drawing/2010/main" val="0"/>
+                        </a:ext>
+                      </a:extLst>
+                    </a:blip>
+                    <a:stretch>
+                      <a:fillRect/>
+                    </a:stretch>
+                  </pic:blipFill>
+                  <pic:spPr>
+                    <a:xfrm>
+                      <a:off x="0" y="0"/>
+                      <a:ext cx="5943600" cy="3486150"/>
+                    </a:xfrm>
+                    <a:prstGeom prst="rect">
+                      <a:avLst/>
+                    </a:prstGeom>
+                  </pic:spPr>
+                </pic:pic>
+              </a:graphicData>
+            </a:graphic>
+          </wp:inline>
+        </w:drawing>
+      </w:r>
+    </w:p>
+    <w:p>
+      <w:pPr>
+        <w:ind w:firstLine="0"/>
+        <w:jc w:val="center"/>
+        <w:rPr>
+          <w:lang w:val="en-US"/>
+        </w:rPr>
+      </w:pPr>
+      <w:r>
+        <w:rPr>
+          <w:noProof/>
+          <w:lang w:val="en-US"/>
+        </w:rPr>
+        <w:lastRenderedPageBreak/>
+        <w:drawing>
+          <wp:inline distT="0" distB="0" distL="0" distR="0">
+            <wp:extent cx="5943600" cy="4855210"/>
+            <wp:effectExtent l="0" t="0" r="0" b="2540"/>
+            <wp:docPr id="5" name="Picture 5"/>
+            <wp:cNvGraphicFramePr>
+              <a:graphicFrameLocks xmlns:a="http://schemas.openxmlformats.org/drawingml/2006/main" noChangeAspect="1"/>
+            </wp:cNvGraphicFramePr>
+            <a:graphic xmlns:a="http://schemas.openxmlformats.org/drawingml/2006/main">
+              <a:graphicData uri="http://schemas.openxmlformats.org/drawingml/2006/picture">
+                <pic:pic xmlns:pic="http://schemas.openxmlformats.org/drawingml/2006/picture">
+                  <pic:nvPicPr>
+                    <pic:cNvPr id="0" name="LineSegment_Algo_4.png"/>
+                    <pic:cNvPicPr/>
+                  </pic:nvPicPr>
+                  <pic:blipFill>
+                    <a:blip r:embed="rId16">
+                      <a:extLst>
+                        <a:ext uri="{28A0092B-C50C-407E-A947-70E740481C1C}">
+                          <a14:useLocalDpi xmlns:a14="http://schemas.microsoft.com/office/drawing/2010/main" val="0"/>
+                        </a:ext>
+                      </a:extLst>
+                    </a:blip>
+                    <a:stretch>
+                      <a:fillRect/>
+                    </a:stretch>
+                  </pic:blipFill>
+                  <pic:spPr>
+                    <a:xfrm>
+                      <a:off x="0" y="0"/>
+                      <a:ext cx="5943600" cy="4855210"/>
+                    </a:xfrm>
+                    <a:prstGeom prst="rect">
+                      <a:avLst/>
+                    </a:prstGeom>
+                  </pic:spPr>
+                </pic:pic>
+              </a:graphicData>
+            </a:graphic>
+          </wp:inline>
+        </w:drawing>
+      </w:r>
+    </w:p>
+    <w:p>
+      <w:pPr>
+        <w:ind w:firstLine="0"/>
+        <w:jc w:val="center"/>
+        <w:rPr>
+          <w:lang w:val="en-US"/>
+        </w:rPr>
+      </w:pPr>
+    </w:p>
+    <w:p>
+      <w:pPr>
         <w:pStyle w:val="Heading2"/>
         <w:numPr>
           <w:ilvl w:val="1"/>
@@ -1148,6 +1421,45 @@
     </w:p>
     <w:p>
       <w:pPr>
+        <w:rPr>
+          <w:lang w:val="en-US"/>
+        </w:rPr>
+      </w:pPr>
+      <w:r>
+        <w:rPr>
+          <w:lang w:val="en-US"/>
+        </w:rPr>
+        <w:t>Độ phức tạp về thời gian là O(nlogn + klogn) với k là số giao điểm. Nếu có O(n</w:t>
+      </w:r>
+      <w:r>
+        <w:rPr>
+          <w:vertAlign w:val="superscript"/>
+          <w:lang w:val="en-US"/>
+        </w:rPr>
+        <w:t>2</w:t>
+      </w:r>
+      <w:r>
+        <w:rPr>
+          <w:lang w:val="en-US"/>
+        </w:rPr>
+        <w:t>) giao điểm thì thuật toán này tồi hơn thuật toán brute-force.</w:t>
+      </w:r>
+    </w:p>
+    <w:p>
+      <w:pPr>
+        <w:rPr>
+          <w:lang w:val="en-US"/>
+        </w:rPr>
+      </w:pPr>
+      <w:r>
+        <w:rPr>
+          <w:lang w:val="en-US"/>
+        </w:rPr>
+        <w:t>Độ phức tạp về bộ nhớ là O(n) (nếu xóa event của 2 đoạn thẳng không còn kề nhau khỏi Q).</w:t>
+      </w:r>
+    </w:p>
+    <w:p>
+      <w:pPr>
         <w:pStyle w:val="Heading1"/>
         <w:numPr>
           <w:ilvl w:val="0"/>
@@ -1162,7 +1474,21 @@
         <w:rPr>
           <w:lang w:val="en-US"/>
         </w:rPr>
+        <w:lastRenderedPageBreak/>
         <w:t>Kết luận</w:t>
+      </w:r>
+    </w:p>
+    <w:p>
+      <w:pPr>
+        <w:rPr>
+          <w:lang w:val="en-US"/>
+        </w:rPr>
+      </w:pPr>
+      <w:r>
+        <w:rPr>
+          <w:lang w:val="en-US"/>
+        </w:rPr>
+        <w:t>Đây là bài toán giao của các đoạn thẳng. Ngoài ra còn có các dạng phức tạp hơn như giao của các vùng trong mặt phẳng. Bài toán này được phân tích trong mục 2.3 tài liệu [1].</w:t>
       </w:r>
     </w:p>
     <w:p>
@@ -1181,7 +1507,15 @@
         <w:rPr>
           <w:lang w:val="en-US"/>
         </w:rPr>
-        <w:t>Tài liệu tham khảo</w:t>
+        <w:t>Tà</w:t>
+      </w:r>
+      <w:bookmarkStart w:id="0" w:name="_GoBack"/>
+      <w:bookmarkEnd w:id="0"/>
+      <w:r>
+        <w:rPr>
+          <w:lang w:val="en-US"/>
+        </w:rPr>
+        <w:t>i liệu tham khảo</w:t>
       </w:r>
     </w:p>
     <w:p>
@@ -1199,7 +1533,7 @@
       <w:r>
         <w:t> </w:t>
       </w:r>
-      <w:hyperlink r:id="rId13" w:history="1">
+      <w:hyperlink r:id="rId17" w:history="1">
         <w:r>
           <w:rPr>
             <w:rStyle w:val="Hyperlink"/>
@@ -1225,7 +1559,7 @@
           <w:lang w:val="en-US"/>
         </w:rPr>
       </w:pPr>
-      <w:hyperlink r:id="rId14" w:history="1">
+      <w:hyperlink r:id="rId18" w:history="1">
         <w:r>
           <w:rPr>
             <w:rStyle w:val="Hyperlink"/>
@@ -1253,7 +1587,7 @@
           <w:lang w:val="en-US"/>
         </w:rPr>
       </w:pPr>
-      <w:hyperlink r:id="rId15" w:history="1">
+      <w:hyperlink r:id="rId19" w:history="1">
         <w:r>
           <w:rPr>
             <w:rStyle w:val="Hyperlink"/>
@@ -2060,6 +2394,7 @@
   <w:style w:type="character" w:default="1" w:styleId="DefaultParagraphFont">
     <w:name w:val="Default Paragraph Font"/>
     <w:uiPriority w:val="1"/>
+    <w:semiHidden/>
     <w:unhideWhenUsed/>
   </w:style>
   <w:style w:type="table" w:default="1" w:styleId="TableNormal">
@@ -2428,6 +2763,7 @@
   <w:style w:type="character" w:default="1" w:styleId="DefaultParagraphFont">
     <w:name w:val="Default Paragraph Font"/>
     <w:uiPriority w:val="1"/>
+    <w:semiHidden/>
     <w:unhideWhenUsed/>
   </w:style>
   <w:style w:type="table" w:default="1" w:styleId="TableNormal">

</xml_diff>